<commit_message>
Updated the resume and link
</commit_message>
<xml_diff>
--- a/assets/Chigozie Umeh SEr.docx
+++ b/assets/Chigozie Umeh SEr.docx
@@ -36,10 +36,9 @@
         </w:rPr>
         <w:t>SUMMARY</w:t>
       </w:r>
-    </w:p>
-    <w:p>
-      <w:r>
-        <w:t>Exemplifying seasoned expertise in software engineering, I possess refined skills in effective communication, project management, and leadership. My extensive portfolio includes collaborative contributions to the development of full-stack web applications, leveraging technologies such as React, Node.js, and MongoDB. Proficient in agile methodologies, I excel in the meticulous design of RESTful API architectures. My proficiency extends to specialized domains, encompassing SEO, social media strategy, and optimization.</w:t>
+      <w:r>
+        <w:br/>
+        <w:t>Experienced software engineer adept in communication, project management, and leadership, with a track record of collaborating on full-stack web applications using React, Node.js, and MongoDB. Proficient in agile methodologies and skilled in crafting RESTful API designs. Demonstrates expertise in SEO, social media strategy, and optimization.</w:t>
       </w:r>
     </w:p>
     <w:p>
@@ -166,12 +165,12 @@
     </w:p>
     <w:p>
       <w:r>
+        <w:t>Constructed responsive full-stack web applications with a tech stack comprising React.js, Node.js, and Firebase. Leveraged the serverless architecture of Firebase Functions for backend logic, ensuring scalability and reducing infrastructure management overhead.</w:t>
+      </w:r>
+    </w:p>
+    <w:p>
+      <w:r>
         <w:lastRenderedPageBreak/>
-        <w:t>Constructed responsive full-stack web applications with a tech stack comprising React.js, Node.js, and Firebase. Leveraged the serverless architecture of Firebase Functions for backend logic, ensuring scalability and reducing infrastructure management overhead.</w:t>
-      </w:r>
-    </w:p>
-    <w:p>
-      <w:r>
         <w:t>Established a CI/CD pipeline using GitHub Actions, automating the testing and deployment processes for enhanced development efficiency. Embraced agile methodologies, conducting regular sprint planning, daily stand-ups, and retrospectives to manage the project effectively. Maintained a backlog of user stories, collaborating closely with product owners and stakeholders to deliver high-quality applications on time and within budget. Engaged actively in collaborative code reviews to ensure code quality and adherence to coding standards across the team.</w:t>
       </w:r>
     </w:p>

</xml_diff>